<commit_message>
Completed assignment 3 pushed to github
</commit_message>
<xml_diff>
--- a/ECSE 321 Assignment 3.docx
+++ b/ECSE 321 Assignment 3.docx
@@ -484,7 +484,7 @@
     </w:p>
     <w:p>
       <w:pPr>
-        <w:ind w:firstLine="576"/>
+        <w:ind w:firstLine="720"/>
       </w:pPr>
       <w:r>
         <w:t>Layered Architecture</w:t>
@@ -848,9 +848,15 @@
     </w:p>
     <w:p>
       <w:pPr>
+        <w:ind w:left="360"/>
+      </w:pPr>
+    </w:p>
+    <w:p>
+      <w:pPr>
         <w:pStyle w:val="Heading1"/>
       </w:pPr>
       <w:r>
+        <w:lastRenderedPageBreak/>
         <w:t>Design Patterns</w:t>
       </w:r>
     </w:p>
@@ -876,7 +882,6 @@
         <w:rPr>
           <w:color w:val="auto"/>
         </w:rPr>
-        <w:lastRenderedPageBreak/>
         <w:t>Assumptions</w:t>
       </w:r>
     </w:p>
@@ -932,13 +937,20 @@
       </w:r>
     </w:p>
     <w:p>
-      <w:r>
-        <w:t>It is reasonable to assume that another point of sale program would have already calculated the total price as well as a loyalty card program that would have determined the customer name</w:t>
-      </w:r>
-      <w:bookmarkStart w:id="0" w:name="_GoBack"/>
-      <w:bookmarkEnd w:id="0"/>
-      <w:r>
-        <w:t xml:space="preserve">. Allowing the user to input the name and price values provides a quick method of utilizing the program instead of updating the physical code each time a different price is used. </w:t>
+      <w:pPr>
+        <w:pStyle w:val="ListParagraph"/>
+        <w:numPr>
+          <w:ilvl w:val="0"/>
+          <w:numId w:val="9"/>
+        </w:numPr>
+      </w:pPr>
+      <w:r>
+        <w:t xml:space="preserve">All grocery store points systems reveal the points total to the customer instantly. It is therefore possible to assume that the date of points application is the current date (i.e. the date of purchase). </w:t>
+      </w:r>
+    </w:p>
+    <w:p>
+      <w:r>
+        <w:t xml:space="preserve">It is reasonable to assume that another point of sale program would have already calculated the total price as well as a loyalty card program that would have determined the customer name. Allowing the user to input the name and price values provides a quick method of utilizing the program instead of updating the physical code each time a different price is used. </w:t>
       </w:r>
     </w:p>
     <w:p>
@@ -1012,6 +1024,13 @@
     </w:p>
     <w:p>
       <w:pPr>
+        <w:ind w:left="360"/>
+      </w:pPr>
+      <w:bookmarkStart w:id="0" w:name="_GoBack"/>
+      <w:bookmarkEnd w:id="0"/>
+    </w:p>
+    <w:p>
+      <w:pPr>
         <w:pStyle w:val="ListParagraph"/>
         <w:numPr>
           <w:ilvl w:val="0"/>
@@ -1019,6 +1038,7 @@
         </w:numPr>
       </w:pPr>
       <w:r>
+        <w:lastRenderedPageBreak/>
         <w:t xml:space="preserve">Provide an example of a design anti-pattern and explain why it is considered bad practice. </w:t>
       </w:r>
     </w:p>
@@ -1050,7 +1070,6 @@
         <w:ind w:left="360"/>
       </w:pPr>
       <w:r>
-        <w:lastRenderedPageBreak/>
         <w:t>There are multiple reasons for why this anti-pa</w:t>
       </w:r>
       <w:r>
@@ -2843,7 +2862,7 @@
 </file>
 
 <file path=customXml/itemProps1.xml><?xml version="1.0" encoding="utf-8"?>
-<ds:datastoreItem xmlns:ds="http://schemas.openxmlformats.org/officeDocument/2006/customXml" ds:itemID="{BF6C7138-B8FF-4449-8970-55CB8A5598BA}">
+<ds:datastoreItem xmlns:ds="http://schemas.openxmlformats.org/officeDocument/2006/customXml" ds:itemID="{36BCEDC3-405B-431A-8BC1-431439495284}">
   <ds:schemaRefs>
     <ds:schemaRef ds:uri="http://schemas.openxmlformats.org/officeDocument/2006/bibliography"/>
   </ds:schemaRefs>

</xml_diff>